<commit_message>
cleaned up artistic version
</commit_message>
<xml_diff>
--- a/BesmelhAlshaalan_Resume_Artistic.docx
+++ b/BesmelhAlshaalan_Resume_Artistic.docx
@@ -17,18 +17,18 @@
         <w:rPr>
           <w:rFonts w:ascii="Cambria" w:hAnsi="Cambria"/>
           <w:noProof/>
-          <w:color w:val="202847"/>
+          <w:color w:val="293D89"/>
         </w:rPr>
         <mc:AlternateContent>
           <mc:Choice Requires="wpg">
             <w:drawing>
-              <wp:anchor distT="0" distB="0" distL="114300" distR="114300" simplePos="0" relativeHeight="251652096" behindDoc="1" locked="0" layoutInCell="1" allowOverlap="1" wp14:anchorId="7FF68439" wp14:editId="179AF533">
+              <wp:anchor distT="0" distB="0" distL="114300" distR="114300" simplePos="0" relativeHeight="251652096" behindDoc="1" locked="0" layoutInCell="1" allowOverlap="1" wp14:anchorId="7FF68439" wp14:editId="65C39D24">
                 <wp:simplePos x="0" y="0"/>
                 <wp:positionH relativeFrom="page">
-                  <wp:posOffset>545074</wp:posOffset>
+                  <wp:posOffset>550474</wp:posOffset>
                 </wp:positionH>
                 <wp:positionV relativeFrom="paragraph">
-                  <wp:posOffset>45798</wp:posOffset>
+                  <wp:posOffset>45720</wp:posOffset>
                 </wp:positionV>
                 <wp:extent cx="6722745" cy="78105"/>
                 <wp:effectExtent l="0" t="0" r="20955" b="0"/>
@@ -106,7 +106,7 @@
                             <a:noFill/>
                             <a:ln w="39370">
                               <a:solidFill>
-                                <a:srgbClr val="000000"/>
+                                <a:srgbClr val="293D89"/>
                               </a:solidFill>
                               <a:round/>
                               <a:headEnd/>
@@ -182,7 +182,7 @@
                             <a:noFill/>
                             <a:ln w="10414">
                               <a:solidFill>
-                                <a:srgbClr val="202847"/>
+                                <a:srgbClr val="293D89"/>
                               </a:solidFill>
                               <a:round/>
                               <a:headEnd/>
@@ -217,14 +217,14 @@
           </mc:Choice>
           <mc:Fallback>
             <w:pict>
-              <v:group w14:anchorId="0706070C" id="Group 14" o:spid="_x0000_s1026" style="position:absolute;margin-left:42.9pt;margin-top:3.6pt;width:529.35pt;height:6.15pt;z-index:-251664384;mso-position-horizontal-relative:page" coordorigin="798,261" coordsize="10587,123" o:gfxdata="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">
+              <v:group w14:anchorId="5C94E851" id="Group 14" o:spid="_x0000_s1026" style="position:absolute;margin-left:43.35pt;margin-top:3.6pt;width:529.35pt;height:6.15pt;z-index:-251664384;mso-position-horizontal-relative:page" coordorigin="798,261" coordsize="10587,123" o:gfxdata="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">
                 <v:group id="Group 17" o:spid="_x0000_s1027" style="position:absolute;left:798;top:312;width:10587;height:72" coordorigin="798,312" coordsize="10587,72" o:gfxdata="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">
-                  <v:shape id="Freeform 18" o:spid="_x0000_s1028" style="position:absolute;left:798;top:312;width:10587;height:72;visibility:visible;mso-wrap-style:square;v-text-anchor:top" coordsize="10284,72" o:gfxdata="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" path="m,l10284,e" filled="f" strokeweight="3.1pt">
+                  <v:shape id="Freeform 18" o:spid="_x0000_s1028" style="position:absolute;left:798;top:312;width:10587;height:72;visibility:visible;mso-wrap-style:square;v-text-anchor:top" coordsize="10284,72" o:gfxdata="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" path="m,l10284,e" filled="f" strokecolor="#293d89" strokeweight="3.1pt">
                     <v:path arrowok="t" o:connecttype="custom" o:connectlocs="0,0;10587,0" o:connectangles="0,0"/>
                   </v:shape>
                 </v:group>
                 <v:group id="Group 15" o:spid="_x0000_s1029" style="position:absolute;left:798;top:261;width:10587;height:72" coordorigin="798,261" coordsize="10587,72" o:gfxdata="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">
-                  <v:shape id="Freeform 16" o:spid="_x0000_s1030" style="position:absolute;left:798;top:261;width:10587;height:72;visibility:visible;mso-wrap-style:square;v-text-anchor:top" coordsize="10284,72" o:gfxdata="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" path="m,l10284,e" filled="f" strokecolor="#202847" strokeweight=".82pt">
+                  <v:shape id="Freeform 16" o:spid="_x0000_s1030" style="position:absolute;left:798;top:261;width:10587;height:72;visibility:visible;mso-wrap-style:square;v-text-anchor:top" coordsize="10284,72" o:gfxdata="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" path="m,l10284,e" filled="f" strokecolor="#293d89" strokeweight=".82pt">
                     <v:path arrowok="t" o:connecttype="custom" o:connectlocs="0,0;10587,0" o:connectangles="0,0"/>
                   </v:shape>
                 </v:group>
@@ -247,7 +247,7 @@
     <w:p>
       <w:pPr>
         <w:pBdr>
-          <w:bottom w:val="single" w:sz="12" w:space="1" w:color="auto"/>
+          <w:bottom w:val="single" w:sz="12" w:space="1" w:color="293D89"/>
         </w:pBdr>
         <w:spacing w:after="0" w:line="237" w:lineRule="exact"/>
         <w:ind w:right="-20"/>
@@ -1353,9 +1353,9 @@
     <w:p>
       <w:pPr>
         <w:pBdr>
-          <w:bottom w:val="single" w:sz="12" w:space="1" w:color="auto"/>
+          <w:bottom w:val="single" w:sz="12" w:space="1" w:color="293D89"/>
         </w:pBdr>
-        <w:spacing w:after="0" w:line="240" w:lineRule="auto"/>
+        <w:spacing w:after="0" w:line="237" w:lineRule="exact"/>
         <w:ind w:right="-20"/>
         <w:rPr>
           <w:rFonts w:ascii="Cambria" w:eastAsia="Times New Roman" w:hAnsi="Cambria" w:cs="Times New Roman"/>
@@ -1366,9 +1366,14 @@
       </w:pPr>
       <w:r>
         <w:rPr>
-          <w:rFonts w:ascii="Cambria" w:hAnsi="Cambria"/>
-          <w:noProof/>
+          <w:rFonts w:ascii="Cambria" w:eastAsia="Times New Roman" w:hAnsi="Cambria" w:cs="Times New Roman"/>
+          <w:b/>
+          <w:bCs/>
           <w:color w:val="293D89"/>
+          <w:spacing w:val="1"/>
+          <w:position w:val="-1"/>
+          <w:sz w:val="21"/>
+          <w:szCs w:val="21"/>
         </w:rPr>
         <mc:AlternateContent>
           <mc:Choice Requires="wpg">
@@ -1916,10 +1921,21 @@
           <w:rFonts w:ascii="Cambria" w:eastAsia="Times New Roman" w:hAnsi="Cambria" w:cs="Times New Roman"/>
           <w:b/>
           <w:bCs/>
-          <w:sz w:val="21"/>
-          <w:szCs w:val="21"/>
-        </w:rPr>
-        <w:t>June 2022 – Aug 2022</w:t>
+          <w:spacing w:val="-1"/>
+          <w:sz w:val="21"/>
+          <w:szCs w:val="21"/>
+        </w:rPr>
+        <w:t xml:space="preserve">  </w:t>
+      </w:r>
+      <w:r>
+        <w:rPr>
+          <w:rFonts w:ascii="Cambria" w:eastAsia="Times New Roman" w:hAnsi="Cambria" w:cs="Times New Roman"/>
+          <w:b/>
+          <w:bCs/>
+          <w:sz w:val="21"/>
+          <w:szCs w:val="21"/>
+        </w:rPr>
+        <w:t>Jun 2022 – Aug 2022</w:t>
       </w:r>
     </w:p>
     <w:p>
@@ -3084,10 +3100,21 @@
           <w:rFonts w:ascii="Cambria" w:eastAsia="Times New Roman" w:hAnsi="Cambria" w:cs="Times New Roman"/>
           <w:b/>
           <w:bCs/>
-          <w:sz w:val="21"/>
-          <w:szCs w:val="21"/>
-        </w:rPr>
-        <w:t>May 2021 – July 2021</w:t>
+          <w:spacing w:val="-1"/>
+          <w:sz w:val="21"/>
+          <w:szCs w:val="21"/>
+        </w:rPr>
+        <w:t xml:space="preserve">  </w:t>
+      </w:r>
+      <w:r>
+        <w:rPr>
+          <w:rFonts w:ascii="Cambria" w:eastAsia="Times New Roman" w:hAnsi="Cambria" w:cs="Times New Roman"/>
+          <w:b/>
+          <w:bCs/>
+          <w:sz w:val="21"/>
+          <w:szCs w:val="21"/>
+        </w:rPr>
+        <w:t>May 2021 – Jul 2021</w:t>
       </w:r>
     </w:p>
     <w:p>
@@ -3167,7 +3194,7 @@
     <w:p>
       <w:pPr>
         <w:pBdr>
-          <w:bottom w:val="single" w:sz="12" w:space="1" w:color="auto"/>
+          <w:bottom w:val="single" w:sz="12" w:space="1" w:color="293D89"/>
         </w:pBdr>
         <w:spacing w:after="0" w:line="240" w:lineRule="auto"/>
         <w:ind w:right="-20"/>
@@ -3176,15 +3203,15 @@
           <w:b/>
           <w:bCs/>
           <w:noProof/>
-          <w:sz w:val="18"/>
-          <w:szCs w:val="18"/>
+          <w:sz w:val="10"/>
+          <w:szCs w:val="10"/>
         </w:rPr>
       </w:pPr>
     </w:p>
     <w:p>
       <w:pPr>
         <w:pBdr>
-          <w:bottom w:val="single" w:sz="12" w:space="1" w:color="auto"/>
+          <w:bottom w:val="single" w:sz="12" w:space="1" w:color="293D89"/>
         </w:pBdr>
         <w:spacing w:after="0" w:line="240" w:lineRule="auto"/>
         <w:ind w:right="-20"/>
@@ -4142,7 +4169,7 @@
           <w:ilvl w:val="0"/>
           <w:numId w:val="4"/>
         </w:numPr>
-        <w:spacing w:line="240" w:lineRule="auto"/>
+        <w:spacing w:after="0" w:line="240" w:lineRule="auto"/>
         <w:rPr>
           <w:rFonts w:ascii="Cambria" w:eastAsia="Times New Roman" w:hAnsi="Cambria" w:cs="Times New Roman"/>
           <w:iCs/>
@@ -4162,28 +4189,49 @@
     </w:p>
     <w:p>
       <w:pPr>
+        <w:pStyle w:val="ListParagraph"/>
+        <w:spacing w:after="0" w:line="240" w:lineRule="auto"/>
+        <w:ind w:left="360"/>
+        <w:rPr>
+          <w:rFonts w:ascii="Cambria" w:eastAsia="Times New Roman" w:hAnsi="Cambria" w:cs="Times New Roman"/>
+          <w:iCs/>
+          <w:sz w:val="10"/>
+          <w:szCs w:val="10"/>
+        </w:rPr>
+      </w:pPr>
+    </w:p>
+    <w:p>
+      <w:pPr>
         <w:pBdr>
-          <w:bottom w:val="single" w:sz="12" w:space="1" w:color="auto"/>
+          <w:bottom w:val="single" w:sz="12" w:space="1" w:color="293D89"/>
         </w:pBdr>
         <w:spacing w:after="0" w:line="240" w:lineRule="auto"/>
         <w:ind w:right="-20"/>
         <w:rPr>
           <w:rFonts w:ascii="Cambria" w:eastAsia="Times New Roman" w:hAnsi="Cambria" w:cs="Times New Roman"/>
+          <w:b/>
+          <w:bCs/>
           <w:color w:val="293D89"/>
-          <w:sz w:val="21"/>
-          <w:szCs w:val="21"/>
-        </w:rPr>
-      </w:pPr>
-      <w:r>
-        <w:rPr>
-          <w:rFonts w:ascii="Cambria" w:hAnsi="Cambria"/>
-          <w:noProof/>
+          <w:position w:val="-1"/>
+          <w:sz w:val="21"/>
+          <w:szCs w:val="21"/>
+        </w:rPr>
+      </w:pPr>
+      <w:r>
+        <w:rPr>
+          <w:rFonts w:ascii="Cambria" w:eastAsia="Times New Roman" w:hAnsi="Cambria" w:cs="Times New Roman"/>
+          <w:b/>
+          <w:bCs/>
           <w:color w:val="293D89"/>
+          <w:spacing w:val="1"/>
+          <w:position w:val="-1"/>
+          <w:sz w:val="21"/>
+          <w:szCs w:val="21"/>
         </w:rPr>
         <mc:AlternateContent>
           <mc:Choice Requires="wpg">
             <w:drawing>
-              <wp:anchor distT="0" distB="0" distL="114300" distR="114300" simplePos="0" relativeHeight="251660288" behindDoc="1" locked="0" layoutInCell="1" allowOverlap="1" wp14:anchorId="6337615E" wp14:editId="5E9F3155">
+              <wp:anchor distT="0" distB="0" distL="114300" distR="114300" simplePos="0" relativeHeight="251671040" behindDoc="1" locked="0" layoutInCell="1" allowOverlap="1" wp14:anchorId="75DC83E1" wp14:editId="27BC492C">
                 <wp:simplePos x="0" y="0"/>
                 <wp:positionH relativeFrom="page">
                   <wp:posOffset>621665</wp:posOffset>
@@ -4194,7 +4242,7 @@
                 <wp:extent cx="6530340" cy="1270"/>
                 <wp:effectExtent l="0" t="0" r="0" b="0"/>
                 <wp:wrapNone/>
-                <wp:docPr id="5" name="Group 6"/>
+                <wp:docPr id="9" name="Group 4"/>
                 <wp:cNvGraphicFramePr>
                   <a:graphicFrameLocks xmlns:a="http://schemas.openxmlformats.org/drawingml/2006/main"/>
                 </wp:cNvGraphicFramePr>
@@ -4213,7 +4261,7 @@
                         </a:xfrm>
                       </wpg:grpSpPr>
                       <wps:wsp>
-                        <wps:cNvPr id="6" name="Freeform 7"/>
+                        <wps:cNvPr id="10" name="Freeform 5"/>
                         <wps:cNvSpPr>
                           <a:spLocks/>
                         </wps:cNvSpPr>
@@ -4288,8 +4336,8 @@
           </mc:Choice>
           <mc:Fallback>
             <w:pict>
-              <v:group w14:anchorId="186429C9" id="Group 6" o:spid="_x0000_s1026" style="position:absolute;margin-left:48.95pt;margin-top:13.3pt;width:514.2pt;height:.1pt;z-index:-251656192;mso-position-horizontal-relative:page" coordorigin="979,266" coordsize="10284,2" o:gfxdata="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">
-                <v:shape id="Freeform 7" o:spid="_x0000_s1027" style="position:absolute;left:979;top:266;width:10284;height:2;visibility:visible;mso-wrap-style:square;v-text-anchor:top" coordsize="10284,2" o:gfxdata="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" path="m,l10284,e" filled="f" strokeweight=".58pt">
+              <v:group w14:anchorId="714CB105" id="Group 4" o:spid="_x0000_s1026" style="position:absolute;margin-left:48.95pt;margin-top:13.3pt;width:514.2pt;height:.1pt;z-index:-251645440;mso-position-horizontal-relative:page" coordorigin="979,266" coordsize="10284,2" o:gfxdata="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">
+                <v:shape id="Freeform 5" o:spid="_x0000_s1027" style="position:absolute;left:979;top:266;width:10284;height:2;visibility:visible;mso-wrap-style:square;v-text-anchor:top" coordsize="10284,2" o:gfxdata="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" path="m,l10284,e" filled="f" strokeweight=".58pt">
                   <v:path arrowok="t" o:connecttype="custom" o:connectlocs="0,0;10284,0" o:connectangles="0,0"/>
                 </v:shape>
                 <w10:wrap anchorx="page"/>
@@ -4304,38 +4352,11 @@
           <w:b/>
           <w:bCs/>
           <w:color w:val="293D89"/>
-          <w:spacing w:val="1"/>
           <w:position w:val="-1"/>
           <w:sz w:val="21"/>
           <w:szCs w:val="21"/>
         </w:rPr>
-        <w:t>EXTRACURRICULAR ACT</w:t>
-      </w:r>
-      <w:r>
-        <w:rPr>
-          <w:rFonts w:ascii="Cambria" w:eastAsia="Times New Roman" w:hAnsi="Cambria" w:cs="Times New Roman"/>
-          <w:b/>
-          <w:bCs/>
-          <w:color w:val="293D89"/>
-          <w:spacing w:val="1"/>
-          <w:position w:val="-1"/>
-          <w:sz w:val="21"/>
-          <w:szCs w:val="21"/>
-        </w:rPr>
-        <w:t>I</w:t>
-      </w:r>
-      <w:r>
-        <w:rPr>
-          <w:rFonts w:ascii="Cambria" w:eastAsia="Times New Roman" w:hAnsi="Cambria" w:cs="Times New Roman"/>
-          <w:b/>
-          <w:bCs/>
-          <w:color w:val="293D89"/>
-          <w:spacing w:val="1"/>
-          <w:position w:val="-1"/>
-          <w:sz w:val="21"/>
-          <w:szCs w:val="21"/>
-        </w:rPr>
-        <w:t>VITIES</w:t>
+        <w:t>EXTRACURRICULAR ACTIVITIES</w:t>
       </w:r>
     </w:p>
     <w:p>
@@ -5104,7 +5125,17 @@
           <w:sz w:val="21"/>
           <w:szCs w:val="21"/>
         </w:rPr>
-        <w:t xml:space="preserve">July 2020 </w:t>
+        <w:t xml:space="preserve">  </w:t>
+      </w:r>
+      <w:r>
+        <w:rPr>
+          <w:rFonts w:ascii="Cambria" w:eastAsia="Times New Roman" w:hAnsi="Cambria" w:cs="Times New Roman"/>
+          <w:b/>
+          <w:bCs/>
+          <w:sz w:val="21"/>
+          <w:szCs w:val="21"/>
+        </w:rPr>
+        <w:t xml:space="preserve">Jul 2020 </w:t>
       </w:r>
       <w:r>
         <w:rPr>
@@ -5391,6 +5422,8 @@
     <w:p>
       <w:pPr>
         <w:tabs>
+          <w:tab w:val="left" w:pos="1493"/>
+          <w:tab w:val="left" w:pos="1520"/>
           <w:tab w:val="left" w:pos="8240"/>
           <w:tab w:val="left" w:pos="9523"/>
         </w:tabs>
@@ -5401,16 +5434,16 @@
           <w:b/>
           <w:bCs/>
           <w:spacing w:val="1"/>
-          <w:sz w:val="21"/>
-          <w:szCs w:val="21"/>
-        </w:rPr>
-      </w:pPr>
-      <w:r>
-        <w:rPr>
-          <w:rFonts w:ascii="Cambria" w:eastAsia="Times New Roman" w:hAnsi="Cambria" w:cs="Times New Roman"/>
-          <w:iCs/>
-          <w:sz w:val="21"/>
-          <w:szCs w:val="21"/>
+          <w:sz w:val="8"/>
+          <w:szCs w:val="8"/>
+        </w:rPr>
+      </w:pPr>
+      <w:r>
+        <w:rPr>
+          <w:rFonts w:ascii="Cambria" w:eastAsia="Times New Roman" w:hAnsi="Cambria" w:cs="Times New Roman"/>
+          <w:iCs/>
+          <w:sz w:val="8"/>
+          <w:szCs w:val="8"/>
         </w:rPr>
         <w:tab/>
       </w:r>
@@ -5418,8 +5451,26 @@
         <w:rPr>
           <w:rFonts w:ascii="Cambria" w:eastAsia="Times New Roman" w:hAnsi="Cambria" w:cs="Times New Roman"/>
           <w:iCs/>
-          <w:sz w:val="21"/>
-          <w:szCs w:val="21"/>
+          <w:sz w:val="8"/>
+          <w:szCs w:val="8"/>
+        </w:rPr>
+        <w:tab/>
+      </w:r>
+      <w:r>
+        <w:rPr>
+          <w:rFonts w:ascii="Cambria" w:eastAsia="Times New Roman" w:hAnsi="Cambria" w:cs="Times New Roman"/>
+          <w:iCs/>
+          <w:sz w:val="8"/>
+          <w:szCs w:val="8"/>
+        </w:rPr>
+        <w:tab/>
+      </w:r>
+      <w:r>
+        <w:rPr>
+          <w:rFonts w:ascii="Cambria" w:eastAsia="Times New Roman" w:hAnsi="Cambria" w:cs="Times New Roman"/>
+          <w:iCs/>
+          <w:sz w:val="8"/>
+          <w:szCs w:val="8"/>
         </w:rPr>
         <w:tab/>
       </w:r>
@@ -5427,7 +5478,7 @@
     <w:p>
       <w:pPr>
         <w:pBdr>
-          <w:bottom w:val="single" w:sz="12" w:space="1" w:color="auto"/>
+          <w:bottom w:val="single" w:sz="12" w:space="1" w:color="293D89"/>
         </w:pBdr>
         <w:spacing w:after="0" w:line="240" w:lineRule="auto"/>
         <w:ind w:right="-20"/>
@@ -5443,9 +5494,14 @@
       </w:pPr>
       <w:r>
         <w:rPr>
-          <w:rFonts w:ascii="Cambria" w:hAnsi="Cambria"/>
-          <w:noProof/>
+          <w:rFonts w:ascii="Cambria" w:eastAsia="Times New Roman" w:hAnsi="Cambria" w:cs="Times New Roman"/>
+          <w:b/>
+          <w:bCs/>
           <w:color w:val="293D89"/>
+          <w:spacing w:val="1"/>
+          <w:position w:val="-1"/>
+          <w:sz w:val="21"/>
+          <w:szCs w:val="21"/>
         </w:rPr>
         <mc:AlternateContent>
           <mc:Choice Requires="wpg">
@@ -5571,6 +5627,7 @@
           <w:b/>
           <w:bCs/>
           <w:color w:val="293D89"/>
+          <w:spacing w:val="1"/>
           <w:position w:val="-1"/>
           <w:sz w:val="21"/>
           <w:szCs w:val="21"/>
@@ -5583,6 +5640,7 @@
           <w:b/>
           <w:bCs/>
           <w:color w:val="293D89"/>
+          <w:spacing w:val="1"/>
           <w:position w:val="-1"/>
           <w:sz w:val="21"/>
           <w:szCs w:val="21"/>
@@ -5893,14 +5951,24 @@
         </w:rPr>
         <w:t>, leadership</w:t>
       </w:r>
-      <w:r>
-        <w:rPr>
-          <w:rFonts w:ascii="Cambria" w:eastAsia="Times New Roman" w:hAnsi="Cambria" w:cs="Times New Roman"/>
-          <w:sz w:val="21"/>
-          <w:szCs w:val="21"/>
-        </w:rPr>
-        <w:t xml:space="preserve">; </w:t>
-      </w:r>
+    </w:p>
+    <w:p>
+      <w:pPr>
+        <w:numPr>
+          <w:ilvl w:val="0"/>
+          <w:numId w:val="6"/>
+        </w:numPr>
+        <w:tabs>
+          <w:tab w:val="left" w:pos="8360"/>
+        </w:tabs>
+        <w:spacing w:before="34" w:after="0" w:line="240" w:lineRule="auto"/>
+        <w:ind w:left="360" w:right="-20"/>
+        <w:rPr>
+          <w:rFonts w:ascii="Cambria" w:eastAsia="Times New Roman" w:hAnsi="Cambria" w:cs="Times New Roman"/>
+          <w:sz w:val="21"/>
+          <w:szCs w:val="21"/>
+        </w:rPr>
+      </w:pPr>
       <w:r>
         <w:rPr>
           <w:rFonts w:ascii="Cambria" w:eastAsia="Times New Roman" w:hAnsi="Cambria" w:cs="Times New Roman"/>
@@ -6264,76 +6332,30 @@
       </w:rPr>
       <w:t xml:space="preserve">• </w:t>
     </w:r>
-    <w:r>
-      <w:rPr>
-        <w:color w:val="293D89"/>
-      </w:rPr>
-      <w:fldChar w:fldCharType="begin"/>
-    </w:r>
-    <w:r>
-      <w:rPr>
-        <w:color w:val="293D89"/>
-      </w:rPr>
-      <w:instrText xml:space="preserve"> HYPERLINK "http://www.linkedin.com/in/besmelh-alshaalan/" </w:instrText>
-    </w:r>
-    <w:r>
-      <w:rPr>
-        <w:color w:val="293D89"/>
-      </w:rPr>
-      <w:fldChar w:fldCharType="separate"/>
-    </w:r>
-    <w:r>
-      <w:rPr>
-        <w:rStyle w:val="Hyperlink"/>
-        <w:rFonts w:ascii="Cambria" w:hAnsi="Cambria"/>
-        <w:color w:val="293D89"/>
-        <w:sz w:val="19"/>
-        <w:szCs w:val="19"/>
-      </w:rPr>
-      <w:t>li</w:t>
-    </w:r>
-    <w:r>
-      <w:rPr>
-        <w:rStyle w:val="Hyperlink"/>
-        <w:rFonts w:ascii="Cambria" w:hAnsi="Cambria"/>
-        <w:color w:val="293D89"/>
-        <w:sz w:val="19"/>
-        <w:szCs w:val="19"/>
-      </w:rPr>
-      <w:t>n</w:t>
-    </w:r>
-    <w:r>
-      <w:rPr>
-        <w:rStyle w:val="Hyperlink"/>
-        <w:rFonts w:ascii="Cambria" w:hAnsi="Cambria"/>
-        <w:color w:val="293D89"/>
-        <w:sz w:val="19"/>
-        <w:szCs w:val="19"/>
-      </w:rPr>
-      <w:t>kedin.com/in/</w:t>
-    </w:r>
-    <w:proofErr w:type="spellStart"/>
-    <w:r>
-      <w:rPr>
-        <w:rStyle w:val="Hyperlink"/>
-        <w:rFonts w:ascii="Cambria" w:hAnsi="Cambria"/>
-        <w:color w:val="293D89"/>
-        <w:sz w:val="19"/>
-        <w:szCs w:val="19"/>
-      </w:rPr>
-      <w:t>besmelh-alshaalan</w:t>
-    </w:r>
-    <w:proofErr w:type="spellEnd"/>
-    <w:r>
-      <w:rPr>
-        <w:rStyle w:val="Hyperlink"/>
-        <w:rFonts w:ascii="Cambria" w:hAnsi="Cambria"/>
-        <w:color w:val="293D89"/>
-        <w:sz w:val="19"/>
-        <w:szCs w:val="19"/>
-      </w:rPr>
-      <w:fldChar w:fldCharType="end"/>
-    </w:r>
+    <w:hyperlink r:id="rId4" w:history="1">
+      <w:r>
+        <w:rPr>
+          <w:rStyle w:val="Hyperlink"/>
+          <w:rFonts w:ascii="Cambria" w:hAnsi="Cambria"/>
+          <w:color w:val="293D89"/>
+          <w:sz w:val="19"/>
+          <w:szCs w:val="19"/>
+        </w:rPr>
+        <w:t>linkedin.com/in/</w:t>
+      </w:r>
+      <w:proofErr w:type="spellStart"/>
+      <w:r>
+        <w:rPr>
+          <w:rStyle w:val="Hyperlink"/>
+          <w:rFonts w:ascii="Cambria" w:hAnsi="Cambria"/>
+          <w:color w:val="293D89"/>
+          <w:sz w:val="19"/>
+          <w:szCs w:val="19"/>
+        </w:rPr>
+        <w:t>besmelh-alshaalan</w:t>
+      </w:r>
+      <w:proofErr w:type="spellEnd"/>
+    </w:hyperlink>
     <w:r>
       <w:rPr>
         <w:rFonts w:ascii="Cambria" w:hAnsi="Cambria"/>

</xml_diff>